<commit_message>
Add Category Titles to CKEditor
</commit_message>
<xml_diff>
--- a/SmartDocs/wwwroot/lib/SmartDocs User Guide.docx
+++ b/SmartDocs/wwwroot/lib/SmartDocs User Guide.docx
@@ -1269,14 +1269,27 @@
                             <w:r>
                               <w:t xml:space="preserve">Figure </w:t>
                             </w:r>
-                            <w:fldSimple w:instr=" SEQ Figure \* ARABIC ">
-                              <w:r>
-                                <w:rPr>
-                                  <w:noProof/>
-                                </w:rPr>
-                                <w:t>1</w:t>
-                              </w:r>
-                            </w:fldSimple>
+                            <w:r>
+                              <w:fldChar w:fldCharType="begin"/>
+                            </w:r>
+                            <w:r>
+                              <w:instrText xml:space="preserve"> SEQ Figure \* ARABIC </w:instrText>
+                            </w:r>
+                            <w:r>
+                              <w:fldChar w:fldCharType="separate"/>
+                            </w:r>
+                            <w:r>
+                              <w:rPr>
+                                <w:noProof/>
+                              </w:rPr>
+                              <w:t>1</w:t>
+                            </w:r>
+                            <w:r>
+                              <w:rPr>
+                                <w:noProof/>
+                              </w:rPr>
+                              <w:fldChar w:fldCharType="end"/>
+                            </w:r>
                             <w:r>
                               <w:t>: Main Menu</w:t>
                             </w:r>
@@ -1315,14 +1328,27 @@
                       <w:r>
                         <w:t xml:space="preserve">Figure </w:t>
                       </w:r>
-                      <w:fldSimple w:instr=" SEQ Figure \* ARABIC ">
-                        <w:r>
-                          <w:rPr>
-                            <w:noProof/>
-                          </w:rPr>
-                          <w:t>1</w:t>
-                        </w:r>
-                      </w:fldSimple>
+                      <w:r>
+                        <w:fldChar w:fldCharType="begin"/>
+                      </w:r>
+                      <w:r>
+                        <w:instrText xml:space="preserve"> SEQ Figure \* ARABIC </w:instrText>
+                      </w:r>
+                      <w:r>
+                        <w:fldChar w:fldCharType="separate"/>
+                      </w:r>
+                      <w:r>
+                        <w:rPr>
+                          <w:noProof/>
+                        </w:rPr>
+                        <w:t>1</w:t>
+                      </w:r>
+                      <w:r>
+                        <w:rPr>
+                          <w:noProof/>
+                        </w:rPr>
+                        <w:fldChar w:fldCharType="end"/>
+                      </w:r>
                       <w:r>
                         <w:t>: Main Menu</w:t>
                       </w:r>
@@ -2175,14 +2201,27 @@
                             <w:r>
                               <w:t xml:space="preserve">Figure </w:t>
                             </w:r>
-                            <w:fldSimple w:instr=" SEQ Figure \* ARABIC ">
-                              <w:r>
-                                <w:rPr>
-                                  <w:noProof/>
-                                </w:rPr>
-                                <w:t>2</w:t>
-                              </w:r>
-                            </w:fldSimple>
+                            <w:r>
+                              <w:fldChar w:fldCharType="begin"/>
+                            </w:r>
+                            <w:r>
+                              <w:instrText xml:space="preserve"> SEQ Figure \* ARABIC </w:instrText>
+                            </w:r>
+                            <w:r>
+                              <w:fldChar w:fldCharType="separate"/>
+                            </w:r>
+                            <w:r>
+                              <w:rPr>
+                                <w:noProof/>
+                              </w:rPr>
+                              <w:t>2</w:t>
+                            </w:r>
+                            <w:r>
+                              <w:rPr>
+                                <w:noProof/>
+                              </w:rPr>
+                              <w:fldChar w:fldCharType="end"/>
+                            </w:r>
                             <w:r>
                               <w:t>: MyPPAs Screen</w:t>
                             </w:r>
@@ -2217,14 +2256,27 @@
                       <w:r>
                         <w:t xml:space="preserve">Figure </w:t>
                       </w:r>
-                      <w:fldSimple w:instr=" SEQ Figure \* ARABIC ">
-                        <w:r>
-                          <w:rPr>
-                            <w:noProof/>
-                          </w:rPr>
-                          <w:t>2</w:t>
-                        </w:r>
-                      </w:fldSimple>
+                      <w:r>
+                        <w:fldChar w:fldCharType="begin"/>
+                      </w:r>
+                      <w:r>
+                        <w:instrText xml:space="preserve"> SEQ Figure \* ARABIC </w:instrText>
+                      </w:r>
+                      <w:r>
+                        <w:fldChar w:fldCharType="separate"/>
+                      </w:r>
+                      <w:r>
+                        <w:rPr>
+                          <w:noProof/>
+                        </w:rPr>
+                        <w:t>2</w:t>
+                      </w:r>
+                      <w:r>
+                        <w:rPr>
+                          <w:noProof/>
+                        </w:rPr>
+                        <w:fldChar w:fldCharType="end"/>
+                      </w:r>
                       <w:r>
                         <w:t>: MyPPAs Screen</w:t>
                       </w:r>
@@ -2797,14 +2849,27 @@
                             <w:r>
                               <w:t xml:space="preserve">Figure </w:t>
                             </w:r>
-                            <w:fldSimple w:instr=" SEQ Figure \* ARABIC ">
-                              <w:r>
-                                <w:rPr>
-                                  <w:noProof/>
-                                </w:rPr>
-                                <w:t>3</w:t>
-                              </w:r>
-                            </w:fldSimple>
+                            <w:r>
+                              <w:fldChar w:fldCharType="begin"/>
+                            </w:r>
+                            <w:r>
+                              <w:instrText xml:space="preserve"> SEQ Figure \* ARABIC </w:instrText>
+                            </w:r>
+                            <w:r>
+                              <w:fldChar w:fldCharType="separate"/>
+                            </w:r>
+                            <w:r>
+                              <w:rPr>
+                                <w:noProof/>
+                              </w:rPr>
+                              <w:t>3</w:t>
+                            </w:r>
+                            <w:r>
+                              <w:rPr>
+                                <w:noProof/>
+                              </w:rPr>
+                              <w:fldChar w:fldCharType="end"/>
+                            </w:r>
                             <w:r>
                               <w:t>: PPA Data Entry Form – Employee Info</w:t>
                             </w:r>
@@ -2839,14 +2904,27 @@
                       <w:r>
                         <w:t xml:space="preserve">Figure </w:t>
                       </w:r>
-                      <w:fldSimple w:instr=" SEQ Figure \* ARABIC ">
-                        <w:r>
-                          <w:rPr>
-                            <w:noProof/>
-                          </w:rPr>
-                          <w:t>3</w:t>
-                        </w:r>
-                      </w:fldSimple>
+                      <w:r>
+                        <w:fldChar w:fldCharType="begin"/>
+                      </w:r>
+                      <w:r>
+                        <w:instrText xml:space="preserve"> SEQ Figure \* ARABIC </w:instrText>
+                      </w:r>
+                      <w:r>
+                        <w:fldChar w:fldCharType="separate"/>
+                      </w:r>
+                      <w:r>
+                        <w:rPr>
+                          <w:noProof/>
+                        </w:rPr>
+                        <w:t>3</w:t>
+                      </w:r>
+                      <w:r>
+                        <w:rPr>
+                          <w:noProof/>
+                        </w:rPr>
+                        <w:fldChar w:fldCharType="end"/>
+                      </w:r>
                       <w:r>
                         <w:t>: PPA Data Entry Form – Employee Info</w:t>
                       </w:r>
@@ -3276,12 +3354,7 @@
         <w:t xml:space="preserve">Supervised by Employee: </w:t>
       </w:r>
       <w:r>
-        <w:t>if the employee you are evaluating is a supervisor for a component (a patrol sergeant, for example), put the name of the component in this field. If the employee is not a supervisor, you may skip this field (the application will set the field to “N/A” if there is no na</w:t>
-      </w:r>
-      <w:bookmarkStart w:id="10" w:name="_GoBack"/>
-      <w:bookmarkEnd w:id="10"/>
-      <w:r>
-        <w:t>me provided.</w:t>
+        <w:t>if the employee you are evaluating is a supervisor for a component (a patrol sergeant, for example), put the name of the component in this field. If the employee is not a supervisor, you may skip this field (the application will set the field to “N/A” if there is no name provided.</w:t>
       </w:r>
     </w:p>
     <w:p>
@@ -3306,7 +3379,7 @@
       <w:pPr>
         <w:pStyle w:val="Heading3"/>
       </w:pPr>
-      <w:bookmarkStart w:id="11" w:name="_Toc528203882"/>
+      <w:bookmarkStart w:id="10" w:name="_Toc528203882"/>
       <w:r>
         <w:lastRenderedPageBreak/>
         <w:t>Position/Rating Information Page</w:t>
@@ -3314,7 +3387,7 @@
       <w:r>
         <w:t>:</w:t>
       </w:r>
-      <w:bookmarkEnd w:id="11"/>
+      <w:bookmarkEnd w:id="10"/>
     </w:p>
     <w:p>
       <w:r>
@@ -3378,14 +3451,27 @@
                             <w:r>
                               <w:t xml:space="preserve">Figure </w:t>
                             </w:r>
-                            <w:fldSimple w:instr=" SEQ Figure \* ARABIC ">
-                              <w:r>
-                                <w:rPr>
-                                  <w:noProof/>
-                                </w:rPr>
-                                <w:t>4</w:t>
-                              </w:r>
-                            </w:fldSimple>
+                            <w:r>
+                              <w:fldChar w:fldCharType="begin"/>
+                            </w:r>
+                            <w:r>
+                              <w:instrText xml:space="preserve"> SEQ Figure \* ARABIC </w:instrText>
+                            </w:r>
+                            <w:r>
+                              <w:fldChar w:fldCharType="separate"/>
+                            </w:r>
+                            <w:r>
+                              <w:rPr>
+                                <w:noProof/>
+                              </w:rPr>
+                              <w:t>4</w:t>
+                            </w:r>
+                            <w:r>
+                              <w:rPr>
+                                <w:noProof/>
+                              </w:rPr>
+                              <w:fldChar w:fldCharType="end"/>
+                            </w:r>
                             <w:r>
                               <w:t>: Position/Rating Info - Initial</w:t>
                             </w:r>
@@ -3420,14 +3506,27 @@
                       <w:r>
                         <w:t xml:space="preserve">Figure </w:t>
                       </w:r>
-                      <w:fldSimple w:instr=" SEQ Figure \* ARABIC ">
-                        <w:r>
-                          <w:rPr>
-                            <w:noProof/>
-                          </w:rPr>
-                          <w:t>4</w:t>
-                        </w:r>
-                      </w:fldSimple>
+                      <w:r>
+                        <w:fldChar w:fldCharType="begin"/>
+                      </w:r>
+                      <w:r>
+                        <w:instrText xml:space="preserve"> SEQ Figure \* ARABIC </w:instrText>
+                      </w:r>
+                      <w:r>
+                        <w:fldChar w:fldCharType="separate"/>
+                      </w:r>
+                      <w:r>
+                        <w:rPr>
+                          <w:noProof/>
+                        </w:rPr>
+                        <w:t>4</w:t>
+                      </w:r>
+                      <w:r>
+                        <w:rPr>
+                          <w:noProof/>
+                        </w:rPr>
+                        <w:fldChar w:fldCharType="end"/>
+                      </w:r>
                       <w:r>
                         <w:t>: Position/Rating Info - Initial</w:t>
                       </w:r>
@@ -3647,14 +3746,27 @@
                             <w:r>
                               <w:t xml:space="preserve">Figure </w:t>
                             </w:r>
-                            <w:fldSimple w:instr=" SEQ Figure \* ARABIC ">
-                              <w:r>
-                                <w:rPr>
-                                  <w:noProof/>
-                                </w:rPr>
-                                <w:t>5</w:t>
-                              </w:r>
-                            </w:fldSimple>
+                            <w:r>
+                              <w:fldChar w:fldCharType="begin"/>
+                            </w:r>
+                            <w:r>
+                              <w:instrText xml:space="preserve"> SEQ Figure \* ARABIC </w:instrText>
+                            </w:r>
+                            <w:r>
+                              <w:fldChar w:fldCharType="separate"/>
+                            </w:r>
+                            <w:r>
+                              <w:rPr>
+                                <w:noProof/>
+                              </w:rPr>
+                              <w:t>5</w:t>
+                            </w:r>
+                            <w:r>
+                              <w:rPr>
+                                <w:noProof/>
+                              </w:rPr>
+                              <w:fldChar w:fldCharType="end"/>
+                            </w:r>
                             <w:r>
                               <w:t>: Category Rating Form</w:t>
                             </w:r>
@@ -3689,14 +3801,27 @@
                       <w:r>
                         <w:t xml:space="preserve">Figure </w:t>
                       </w:r>
-                      <w:fldSimple w:instr=" SEQ Figure \* ARABIC ">
-                        <w:r>
-                          <w:rPr>
-                            <w:noProof/>
-                          </w:rPr>
-                          <w:t>5</w:t>
-                        </w:r>
-                      </w:fldSimple>
+                      <w:r>
+                        <w:fldChar w:fldCharType="begin"/>
+                      </w:r>
+                      <w:r>
+                        <w:instrText xml:space="preserve"> SEQ Figure \* ARABIC </w:instrText>
+                      </w:r>
+                      <w:r>
+                        <w:fldChar w:fldCharType="separate"/>
+                      </w:r>
+                      <w:r>
+                        <w:rPr>
+                          <w:noProof/>
+                        </w:rPr>
+                        <w:t>5</w:t>
+                      </w:r>
+                      <w:r>
+                        <w:rPr>
+                          <w:noProof/>
+                        </w:rPr>
+                        <w:fldChar w:fldCharType="end"/>
+                      </w:r>
                       <w:r>
                         <w:t>: Category Rating Form</w:t>
                       </w:r>
@@ -3826,30 +3951,29 @@
       <w:pPr>
         <w:pStyle w:val="Heading3"/>
       </w:pPr>
-      <w:bookmarkStart w:id="12" w:name="_Toc528203883"/>
+      <w:bookmarkStart w:id="11" w:name="_Toc528203883"/>
       <w:r>
         <w:t>Comments/Recommendations Page:</w:t>
       </w:r>
-      <w:bookmarkEnd w:id="12"/>
+      <w:bookmarkEnd w:id="11"/>
     </w:p>
     <w:p>
       <w:r>
         <w:rPr>
           <w:noProof/>
-          <w:lang w:eastAsia="en-US"/>
         </w:rPr>
         <mc:AlternateContent>
           <mc:Choice Requires="wps">
             <w:drawing>
-              <wp:anchor distT="0" distB="0" distL="114300" distR="114300" simplePos="0" relativeHeight="251675648" behindDoc="1" locked="0" layoutInCell="1" allowOverlap="1" wp14:anchorId="3E24FD1A" wp14:editId="2C0EB2ED">
+              <wp:anchor distT="0" distB="0" distL="114300" distR="114300" simplePos="0" relativeHeight="251693056" behindDoc="1" locked="0" layoutInCell="1" allowOverlap="1" wp14:anchorId="4922C9BF" wp14:editId="3D30AB36">
                 <wp:simplePos x="0" y="0"/>
                 <wp:positionH relativeFrom="column">
-                  <wp:posOffset>-180975</wp:posOffset>
+                  <wp:posOffset>323850</wp:posOffset>
                 </wp:positionH>
                 <wp:positionV relativeFrom="paragraph">
-                  <wp:posOffset>4766945</wp:posOffset>
+                  <wp:posOffset>4156710</wp:posOffset>
                 </wp:positionV>
-                <wp:extent cx="7226300" cy="635"/>
+                <wp:extent cx="6200775" cy="635"/>
                 <wp:effectExtent l="0" t="0" r="0" b="0"/>
                 <wp:wrapTight wrapText="bothSides">
                   <wp:wrapPolygon edited="0">
@@ -3859,7 +3983,7 @@
                     <wp:lineTo x="21600" y="0"/>
                   </wp:wrapPolygon>
                 </wp:wrapTight>
-                <wp:docPr id="12" name="Text Box 12"/>
+                <wp:docPr id="24" name="Text Box 24"/>
                 <wp:cNvGraphicFramePr/>
                 <a:graphic xmlns:a="http://schemas.openxmlformats.org/drawingml/2006/main">
                   <a:graphicData uri="http://schemas.microsoft.com/office/word/2010/wordprocessingShape">
@@ -3868,7 +3992,7 @@
                       <wps:spPr>
                         <a:xfrm>
                           <a:off x="0" y="0"/>
-                          <a:ext cx="7226300" cy="635"/>
+                          <a:ext cx="6200775" cy="635"/>
                         </a:xfrm>
                         <a:prstGeom prst="rect">
                           <a:avLst/>
@@ -3903,7 +4027,10 @@
                               </w:r>
                             </w:fldSimple>
                             <w:r>
-                              <w:t>: Comments/Recommendations Page</w:t>
+                              <w:t xml:space="preserve">: </w:t>
+                            </w:r>
+                            <w:r>
+                              <w:t>Comments/Recommendations Page</w:t>
                             </w:r>
                           </w:p>
                         </w:txbxContent>
@@ -3922,7 +4049,7 @@
           </mc:Choice>
           <mc:Fallback>
             <w:pict>
-              <v:shape w14:anchorId="3E24FD1A" id="Text Box 12" o:spid="_x0000_s1032" type="#_x0000_t202" style="position:absolute;margin-left:-14.25pt;margin-top:375.35pt;width:569pt;height:.05pt;z-index:-251640832;visibility:visible;mso-wrap-style:square;mso-wrap-distance-left:9pt;mso-wrap-distance-top:0;mso-wrap-distance-right:9pt;mso-wrap-distance-bottom:0;mso-position-horizontal:absolute;mso-position-horizontal-relative:text;mso-position-vertical:absolute;mso-position-vertical-relative:text;v-text-anchor:top" o:gfxdata="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" stroked="f">
+              <v:shape w14:anchorId="4922C9BF" id="Text Box 24" o:spid="_x0000_s1032" type="#_x0000_t202" style="position:absolute;margin-left:25.5pt;margin-top:327.3pt;width:488.25pt;height:.05pt;z-index:-251623424;visibility:visible;mso-wrap-style:square;mso-wrap-distance-left:9pt;mso-wrap-distance-top:0;mso-wrap-distance-right:9pt;mso-wrap-distance-bottom:0;mso-position-horizontal:absolute;mso-position-horizontal-relative:text;mso-position-vertical:absolute;mso-position-vertical-relative:text;v-text-anchor:top" o:gfxdata="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" stroked="f">
                 <v:textbox style="mso-fit-shape-to-text:t" inset="0,0,0,0">
                   <w:txbxContent>
                     <w:p>
@@ -3945,7 +4072,10 @@
                         </w:r>
                       </w:fldSimple>
                       <w:r>
-                        <w:t>: Comments/Recommendations Page</w:t>
+                        <w:t xml:space="preserve">: </w:t>
+                      </w:r>
+                      <w:r>
+                        <w:t>Comments/Recommendations Page</w:t>
                       </w:r>
                     </w:p>
                   </w:txbxContent>
@@ -3962,23 +4092,23 @@
           <w:lang w:eastAsia="en-US"/>
         </w:rPr>
         <w:drawing>
-          <wp:anchor distT="0" distB="0" distL="114300" distR="114300" simplePos="0" relativeHeight="251673600" behindDoc="1" locked="0" layoutInCell="1" allowOverlap="1" wp14:anchorId="4AF2F7D4" wp14:editId="661A4FAA">
+          <wp:anchor distT="0" distB="0" distL="114300" distR="114300" simplePos="0" relativeHeight="251673600" behindDoc="1" locked="0" layoutInCell="1" allowOverlap="1" wp14:anchorId="4AF2F7D4" wp14:editId="0BA17842">
             <wp:simplePos x="0" y="0"/>
             <wp:positionH relativeFrom="margin">
               <wp:align>center</wp:align>
             </wp:positionH>
             <wp:positionV relativeFrom="paragraph">
-              <wp:posOffset>252095</wp:posOffset>
+              <wp:posOffset>221615</wp:posOffset>
             </wp:positionV>
-            <wp:extent cx="7226300" cy="4457700"/>
-            <wp:effectExtent l="19050" t="19050" r="12700" b="19050"/>
+            <wp:extent cx="6200775" cy="3877945"/>
+            <wp:effectExtent l="19050" t="19050" r="28575" b="27305"/>
             <wp:wrapTight wrapText="bothSides">
               <wp:wrapPolygon edited="0">
-                <wp:start x="-57" y="-92"/>
-                <wp:lineTo x="-57" y="21600"/>
-                <wp:lineTo x="21581" y="21600"/>
-                <wp:lineTo x="21581" y="-92"/>
-                <wp:lineTo x="-57" y="-92"/>
+                <wp:start x="-66" y="-106"/>
+                <wp:lineTo x="-66" y="21646"/>
+                <wp:lineTo x="21633" y="21646"/>
+                <wp:lineTo x="21633" y="-106"/>
+                <wp:lineTo x="-66" y="-106"/>
               </wp:wrapPolygon>
             </wp:wrapTight>
             <wp:docPr id="11" name="Picture 11"/>
@@ -4007,7 +4137,7 @@
                   <pic:spPr>
                     <a:xfrm>
                       <a:off x="0" y="0"/>
-                      <a:ext cx="7226300" cy="4457700"/>
+                      <a:ext cx="6200775" cy="3877945"/>
                     </a:xfrm>
                     <a:prstGeom prst="rect">
                       <a:avLst/>
@@ -4049,12 +4179,458 @@
       </w:pPr>
       <w:r>
         <w:rPr>
+          <w:noProof/>
+          <w:lang w:eastAsia="en-US"/>
+        </w:rPr>
+        <w:drawing>
+          <wp:anchor distT="0" distB="0" distL="114300" distR="114300" simplePos="0" relativeHeight="251691008" behindDoc="0" locked="0" layoutInCell="1" allowOverlap="1" wp14:anchorId="6222F878" wp14:editId="4BE617C5">
+            <wp:simplePos x="0" y="0"/>
+            <wp:positionH relativeFrom="column">
+              <wp:posOffset>4257676</wp:posOffset>
+            </wp:positionH>
+            <wp:positionV relativeFrom="paragraph">
+              <wp:posOffset>148591</wp:posOffset>
+            </wp:positionV>
+            <wp:extent cx="152400" cy="152400"/>
+            <wp:effectExtent l="0" t="0" r="0" b="0"/>
+            <wp:wrapNone/>
+            <wp:docPr id="22" name="Picture 22"/>
+            <wp:cNvGraphicFramePr>
+              <a:graphicFrameLocks xmlns:a="http://schemas.openxmlformats.org/drawingml/2006/main" noChangeAspect="1"/>
+            </wp:cNvGraphicFramePr>
+            <a:graphic xmlns:a="http://schemas.openxmlformats.org/drawingml/2006/main">
+              <a:graphicData uri="http://schemas.openxmlformats.org/drawingml/2006/picture">
+                <pic:pic xmlns:pic="http://schemas.openxmlformats.org/drawingml/2006/picture">
+                  <pic:nvPicPr>
+                    <pic:cNvPr id="22" name="Refresh.png"/>
+                    <pic:cNvPicPr/>
+                  </pic:nvPicPr>
+                  <pic:blipFill>
+                    <a:blip r:embed="rId18">
+                      <a:extLst>
+                        <a:ext uri="{28A0092B-C50C-407E-A947-70E740481C1C}">
+                          <a14:useLocalDpi xmlns:a14="http://schemas.microsoft.com/office/drawing/2010/main" val="0"/>
+                        </a:ext>
+                      </a:extLst>
+                    </a:blip>
+                    <a:stretch>
+                      <a:fillRect/>
+                    </a:stretch>
+                  </pic:blipFill>
+                  <pic:spPr>
+                    <a:xfrm>
+                      <a:off x="0" y="0"/>
+                      <a:ext cx="152400" cy="152400"/>
+                    </a:xfrm>
+                    <a:prstGeom prst="rect">
+                      <a:avLst/>
+                    </a:prstGeom>
+                  </pic:spPr>
+                </pic:pic>
+              </a:graphicData>
+            </a:graphic>
+            <wp14:sizeRelH relativeFrom="page">
+              <wp14:pctWidth>0</wp14:pctWidth>
+            </wp14:sizeRelH>
+            <wp14:sizeRelV relativeFrom="page">
+              <wp14:pctHeight>0</wp14:pctHeight>
+            </wp14:sizeRelV>
+          </wp:anchor>
+        </w:drawing>
+      </w:r>
+      <w:r>
+        <w:rPr>
           <w:b/>
         </w:rPr>
         <w:t xml:space="preserve">Performance Assessment: </w:t>
       </w:r>
       <w:r>
         <w:t>provide your detailed assessment of the employee’s performance during the rating period.</w:t>
+      </w:r>
+    </w:p>
+    <w:p>
+      <w:pPr>
+        <w:pStyle w:val="ListParagraph"/>
+      </w:pPr>
+      <w:r>
+        <w:rPr>
+          <w:noProof/>
+          <w:lang w:eastAsia="en-US"/>
+        </w:rPr>
+        <mc:AlternateContent>
+          <mc:Choice Requires="wps">
+            <w:drawing>
+              <wp:anchor distT="45720" distB="45720" distL="114300" distR="114300" simplePos="0" relativeHeight="251698176" behindDoc="1" locked="0" layoutInCell="1" allowOverlap="1" wp14:anchorId="3A6FA237" wp14:editId="5E64FC31">
+                <wp:simplePos x="0" y="0"/>
+                <wp:positionH relativeFrom="margin">
+                  <wp:posOffset>3933825</wp:posOffset>
+                </wp:positionH>
+                <wp:positionV relativeFrom="paragraph">
+                  <wp:posOffset>478155</wp:posOffset>
+                </wp:positionV>
+                <wp:extent cx="2600325" cy="581025"/>
+                <wp:effectExtent l="57150" t="19050" r="85725" b="123825"/>
+                <wp:wrapTight wrapText="bothSides">
+                  <wp:wrapPolygon edited="0">
+                    <wp:start x="-316" y="-708"/>
+                    <wp:lineTo x="-475" y="0"/>
+                    <wp:lineTo x="-475" y="22662"/>
+                    <wp:lineTo x="-316" y="25495"/>
+                    <wp:lineTo x="21996" y="25495"/>
+                    <wp:lineTo x="22154" y="22662"/>
+                    <wp:lineTo x="22154" y="11331"/>
+                    <wp:lineTo x="21996" y="708"/>
+                    <wp:lineTo x="21996" y="-708"/>
+                    <wp:lineTo x="-316" y="-708"/>
+                  </wp:wrapPolygon>
+                </wp:wrapTight>
+                <wp:docPr id="26" name="Text Box 2"/>
+                <wp:cNvGraphicFramePr>
+                  <a:graphicFrameLocks xmlns:a="http://schemas.openxmlformats.org/drawingml/2006/main"/>
+                </wp:cNvGraphicFramePr>
+                <a:graphic xmlns:a="http://schemas.openxmlformats.org/drawingml/2006/main">
+                  <a:graphicData uri="http://schemas.microsoft.com/office/word/2010/wordprocessingShape">
+                    <wps:wsp>
+                      <wps:cNvSpPr txBox="1">
+                        <a:spLocks noChangeArrowheads="1"/>
+                      </wps:cNvSpPr>
+                      <wps:spPr bwMode="auto">
+                        <a:xfrm>
+                          <a:off x="0" y="0"/>
+                          <a:ext cx="2600325" cy="581025"/>
+                        </a:xfrm>
+                        <a:prstGeom prst="rect">
+                          <a:avLst/>
+                        </a:prstGeom>
+                        <a:solidFill>
+                          <a:srgbClr val="FFFFFF"/>
+                        </a:solidFill>
+                        <a:ln w="9525">
+                          <a:solidFill>
+                            <a:sysClr val="windowText" lastClr="000000"/>
+                          </a:solidFill>
+                          <a:miter lim="800000"/>
+                          <a:headEnd/>
+                          <a:tailEnd/>
+                        </a:ln>
+                        <a:effectLst>
+                          <a:outerShdw blurRad="50800" dist="38100" dir="5400000" algn="t" rotWithShape="0">
+                            <a:prstClr val="black">
+                              <a:alpha val="40000"/>
+                            </a:prstClr>
+                          </a:outerShdw>
+                        </a:effectLst>
+                      </wps:spPr>
+                      <wps:txbx>
+                        <w:txbxContent>
+                          <w:p>
+                            <w:pPr>
+                              <w:rPr>
+                                <w:color w:val="D7230D" w:themeColor="accent6" w:themeShade="BF"/>
+                                <w:sz w:val="16"/>
+                                <w:szCs w:val="16"/>
+                              </w:rPr>
+                            </w:pPr>
+                            <w:r>
+                              <w:rPr>
+                                <w:b/>
+                                <w:color w:val="D7230D" w:themeColor="accent6" w:themeShade="BF"/>
+                                <w:sz w:val="16"/>
+                                <w:szCs w:val="16"/>
+                              </w:rPr>
+                              <w:t>*</w:t>
+                            </w:r>
+                            <w:r>
+                              <w:rPr>
+                                <w:b/>
+                                <w:color w:val="D7230D" w:themeColor="accent6" w:themeShade="BF"/>
+                                <w:sz w:val="16"/>
+                                <w:szCs w:val="16"/>
+                              </w:rPr>
+                              <w:t>NOTE</w:t>
+                            </w:r>
+                            <w:r>
+                              <w:rPr>
+                                <w:color w:val="D7230D" w:themeColor="accent6" w:themeShade="BF"/>
+                                <w:sz w:val="16"/>
+                                <w:szCs w:val="16"/>
+                              </w:rPr>
+                              <w:t xml:space="preserve">: </w:t>
+                            </w:r>
+                            <w:r>
+                              <w:rPr>
+                                <w:color w:val="D7230D" w:themeColor="accent6" w:themeShade="BF"/>
+                                <w:sz w:val="16"/>
+                                <w:szCs w:val="16"/>
+                              </w:rPr>
+                              <w:t>Adding the Category Titles using this button will clear any text that you have already added to the Performance Assessment field.</w:t>
+                            </w:r>
+                          </w:p>
+                        </w:txbxContent>
+                      </wps:txbx>
+                      <wps:bodyPr rot="0" vert="horz" wrap="square" lIns="91440" tIns="45720" rIns="91440" bIns="45720" anchor="t" anchorCtr="0">
+                        <a:noAutofit/>
+                      </wps:bodyPr>
+                    </wps:wsp>
+                  </a:graphicData>
+                </a:graphic>
+                <wp14:sizeRelH relativeFrom="margin">
+                  <wp14:pctWidth>0</wp14:pctWidth>
+                </wp14:sizeRelH>
+                <wp14:sizeRelV relativeFrom="margin">
+                  <wp14:pctHeight>0</wp14:pctHeight>
+                </wp14:sizeRelV>
+              </wp:anchor>
+            </w:drawing>
+          </mc:Choice>
+          <mc:Fallback>
+            <w:pict>
+              <v:shape w14:anchorId="3A6FA237" id="_x0000_s1033" type="#_x0000_t202" style="position:absolute;left:0;text-align:left;margin-left:309.75pt;margin-top:37.65pt;width:204.75pt;height:45.75pt;z-index:-251618304;visibility:visible;mso-wrap-style:square;mso-width-percent:0;mso-height-percent:0;mso-wrap-distance-left:9pt;mso-wrap-distance-top:3.6pt;mso-wrap-distance-right:9pt;mso-wrap-distance-bottom:3.6pt;mso-position-horizontal:absolute;mso-position-horizontal-relative:margin;mso-position-vertical:absolute;mso-position-vertical-relative:text;mso-width-percent:0;mso-height-percent:0;mso-width-relative:margin;mso-height-relative:margin;v-text-anchor:top" o:gfxdata="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" strokecolor="windowText">
+                <v:shadow on="t" color="black" opacity="26214f" origin=",-.5" offset="0,3pt"/>
+                <v:textbox>
+                  <w:txbxContent>
+                    <w:p>
+                      <w:pPr>
+                        <w:rPr>
+                          <w:color w:val="D7230D" w:themeColor="accent6" w:themeShade="BF"/>
+                          <w:sz w:val="16"/>
+                          <w:szCs w:val="16"/>
+                        </w:rPr>
+                      </w:pPr>
+                      <w:r>
+                        <w:rPr>
+                          <w:b/>
+                          <w:color w:val="D7230D" w:themeColor="accent6" w:themeShade="BF"/>
+                          <w:sz w:val="16"/>
+                          <w:szCs w:val="16"/>
+                        </w:rPr>
+                        <w:t>*</w:t>
+                      </w:r>
+                      <w:r>
+                        <w:rPr>
+                          <w:b/>
+                          <w:color w:val="D7230D" w:themeColor="accent6" w:themeShade="BF"/>
+                          <w:sz w:val="16"/>
+                          <w:szCs w:val="16"/>
+                        </w:rPr>
+                        <w:t>NOTE</w:t>
+                      </w:r>
+                      <w:r>
+                        <w:rPr>
+                          <w:color w:val="D7230D" w:themeColor="accent6" w:themeShade="BF"/>
+                          <w:sz w:val="16"/>
+                          <w:szCs w:val="16"/>
+                        </w:rPr>
+                        <w:t xml:space="preserve">: </w:t>
+                      </w:r>
+                      <w:r>
+                        <w:rPr>
+                          <w:color w:val="D7230D" w:themeColor="accent6" w:themeShade="BF"/>
+                          <w:sz w:val="16"/>
+                          <w:szCs w:val="16"/>
+                        </w:rPr>
+                        <w:t>Adding the Category Titles using this button will clear any text that you have already added to the Performance Assessment field.</w:t>
+                      </w:r>
+                    </w:p>
+                  </w:txbxContent>
+                </v:textbox>
+                <w10:wrap type="tight" anchorx="margin"/>
+              </v:shape>
+            </w:pict>
+          </mc:Fallback>
+        </mc:AlternateContent>
+      </w:r>
+      <w:r>
+        <w:t>The performance assessment section text editor toolbar includes a button:</w:t>
+      </w:r>
+    </w:p>
+    <w:p>
+      <w:pPr>
+        <w:pStyle w:val="ListParagraph"/>
+      </w:pPr>
+      <w:r>
+        <w:rPr>
+          <w:noProof/>
+        </w:rPr>
+        <mc:AlternateContent>
+          <mc:Choice Requires="wps">
+            <w:drawing>
+              <wp:anchor distT="0" distB="0" distL="114300" distR="114300" simplePos="0" relativeHeight="251696128" behindDoc="0" locked="0" layoutInCell="1" allowOverlap="1" wp14:anchorId="5D1FF6AE" wp14:editId="67D08FA4">
+                <wp:simplePos x="0" y="0"/>
+                <wp:positionH relativeFrom="margin">
+                  <wp:posOffset>476250</wp:posOffset>
+                </wp:positionH>
+                <wp:positionV relativeFrom="paragraph">
+                  <wp:posOffset>1862455</wp:posOffset>
+                </wp:positionV>
+                <wp:extent cx="3314700" cy="635"/>
+                <wp:effectExtent l="0" t="0" r="0" b="8255"/>
+                <wp:wrapTopAndBottom/>
+                <wp:docPr id="25" name="Text Box 25"/>
+                <wp:cNvGraphicFramePr/>
+                <a:graphic xmlns:a="http://schemas.openxmlformats.org/drawingml/2006/main">
+                  <a:graphicData uri="http://schemas.microsoft.com/office/word/2010/wordprocessingShape">
+                    <wps:wsp>
+                      <wps:cNvSpPr txBox="1"/>
+                      <wps:spPr>
+                        <a:xfrm>
+                          <a:off x="0" y="0"/>
+                          <a:ext cx="3314700" cy="635"/>
+                        </a:xfrm>
+                        <a:prstGeom prst="rect">
+                          <a:avLst/>
+                        </a:prstGeom>
+                        <a:solidFill>
+                          <a:prstClr val="white"/>
+                        </a:solidFill>
+                        <a:ln>
+                          <a:noFill/>
+                        </a:ln>
+                        <a:effectLst/>
+                      </wps:spPr>
+                      <wps:txbx>
+                        <w:txbxContent>
+                          <w:p>
+                            <w:pPr>
+                              <w:pStyle w:val="Caption"/>
+                              <w:rPr>
+                                <w:noProof/>
+                                <w:color w:val="404040" w:themeColor="text1" w:themeTint="BF"/>
+                              </w:rPr>
+                            </w:pPr>
+                            <w:r>
+                              <w:t xml:space="preserve">Figure </w:t>
+                            </w:r>
+                            <w:fldSimple w:instr=" SEQ Figure \* ARABIC ">
+                              <w:r>
+                                <w:rPr>
+                                  <w:noProof/>
+                                </w:rPr>
+                                <w:t>7</w:t>
+                              </w:r>
+                            </w:fldSimple>
+                            <w:r>
+                              <w:t>: Comments Added to Performance Assessment</w:t>
+                            </w:r>
+                          </w:p>
+                        </w:txbxContent>
+                      </wps:txbx>
+                      <wps:bodyPr rot="0" spcFirstLastPara="0" vertOverflow="overflow" horzOverflow="overflow" vert="horz" wrap="square" lIns="0" tIns="0" rIns="0" bIns="0" numCol="1" spcCol="0" rtlCol="0" fromWordArt="0" anchor="t" anchorCtr="0" forceAA="0" compatLnSpc="1">
+                        <a:prstTxWarp prst="textNoShape">
+                          <a:avLst/>
+                        </a:prstTxWarp>
+                        <a:spAutoFit/>
+                      </wps:bodyPr>
+                    </wps:wsp>
+                  </a:graphicData>
+                </a:graphic>
+              </wp:anchor>
+            </w:drawing>
+          </mc:Choice>
+          <mc:Fallback>
+            <w:pict>
+              <v:shape w14:anchorId="5D1FF6AE" id="Text Box 25" o:spid="_x0000_s1034" type="#_x0000_t202" style="position:absolute;left:0;text-align:left;margin-left:37.5pt;margin-top:146.65pt;width:261pt;height:.05pt;z-index:251696128;visibility:visible;mso-wrap-style:square;mso-wrap-distance-left:9pt;mso-wrap-distance-top:0;mso-wrap-distance-right:9pt;mso-wrap-distance-bottom:0;mso-position-horizontal:absolute;mso-position-horizontal-relative:margin;mso-position-vertical:absolute;mso-position-vertical-relative:text;v-text-anchor:top" o:gfxdata="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" stroked="f">
+                <v:textbox style="mso-fit-shape-to-text:t" inset="0,0,0,0">
+                  <w:txbxContent>
+                    <w:p>
+                      <w:pPr>
+                        <w:pStyle w:val="Caption"/>
+                        <w:rPr>
+                          <w:noProof/>
+                          <w:color w:val="404040" w:themeColor="text1" w:themeTint="BF"/>
+                        </w:rPr>
+                      </w:pPr>
+                      <w:r>
+                        <w:t xml:space="preserve">Figure </w:t>
+                      </w:r>
+                      <w:fldSimple w:instr=" SEQ Figure \* ARABIC ">
+                        <w:r>
+                          <w:rPr>
+                            <w:noProof/>
+                          </w:rPr>
+                          <w:t>7</w:t>
+                        </w:r>
+                      </w:fldSimple>
+                      <w:r>
+                        <w:t>: Comments Added to Performance Assessment</w:t>
+                      </w:r>
+                    </w:p>
+                  </w:txbxContent>
+                </v:textbox>
+                <w10:wrap type="topAndBottom" anchorx="margin"/>
+              </v:shape>
+            </w:pict>
+          </mc:Fallback>
+        </mc:AlternateContent>
+      </w:r>
+      <w:r>
+        <w:rPr>
+          <w:noProof/>
+          <w:lang w:eastAsia="en-US"/>
+        </w:rPr>
+        <w:drawing>
+          <wp:anchor distT="0" distB="0" distL="114300" distR="114300" simplePos="0" relativeHeight="251694080" behindDoc="0" locked="0" layoutInCell="1" allowOverlap="1" wp14:anchorId="4D7A0B8E" wp14:editId="57162539">
+            <wp:simplePos x="0" y="0"/>
+            <wp:positionH relativeFrom="margin">
+              <wp:posOffset>476250</wp:posOffset>
+            </wp:positionH>
+            <wp:positionV relativeFrom="paragraph">
+              <wp:posOffset>168275</wp:posOffset>
+            </wp:positionV>
+            <wp:extent cx="3314700" cy="1675236"/>
+            <wp:effectExtent l="19050" t="19050" r="19050" b="20320"/>
+            <wp:wrapTopAndBottom/>
+            <wp:docPr id="23" name="Picture 23"/>
+            <wp:cNvGraphicFramePr>
+              <a:graphicFrameLocks xmlns:a="http://schemas.openxmlformats.org/drawingml/2006/main" noChangeAspect="1"/>
+            </wp:cNvGraphicFramePr>
+            <a:graphic xmlns:a="http://schemas.openxmlformats.org/drawingml/2006/main">
+              <a:graphicData uri="http://schemas.openxmlformats.org/drawingml/2006/picture">
+                <pic:pic xmlns:pic="http://schemas.openxmlformats.org/drawingml/2006/picture">
+                  <pic:nvPicPr>
+                    <pic:cNvPr id="23" name="insert.JPG"/>
+                    <pic:cNvPicPr/>
+                  </pic:nvPicPr>
+                  <pic:blipFill>
+                    <a:blip r:embed="rId19">
+                      <a:extLst>
+                        <a:ext uri="{28A0092B-C50C-407E-A947-70E740481C1C}">
+                          <a14:useLocalDpi xmlns:a14="http://schemas.microsoft.com/office/drawing/2010/main" val="0"/>
+                        </a:ext>
+                      </a:extLst>
+                    </a:blip>
+                    <a:stretch>
+                      <a:fillRect/>
+                    </a:stretch>
+                  </pic:blipFill>
+                  <pic:spPr>
+                    <a:xfrm>
+                      <a:off x="0" y="0"/>
+                      <a:ext cx="3314700" cy="1675236"/>
+                    </a:xfrm>
+                    <a:prstGeom prst="rect">
+                      <a:avLst/>
+                    </a:prstGeom>
+                    <a:ln>
+                      <a:solidFill>
+                        <a:schemeClr val="tx1"/>
+                      </a:solidFill>
+                    </a:ln>
+                  </pic:spPr>
+                </pic:pic>
+              </a:graphicData>
+            </a:graphic>
+            <wp14:sizeRelH relativeFrom="page">
+              <wp14:pctWidth>0</wp14:pctWidth>
+            </wp14:sizeRelH>
+            <wp14:sizeRelV relativeFrom="page">
+              <wp14:pctHeight>0</wp14:pctHeight>
+            </wp14:sizeRelV>
+          </wp:anchor>
+        </w:drawing>
+      </w:r>
+      <w:r>
+        <w:t>Clicking this button will insert the Category Headings into the Performance Assessment text field:</w:t>
       </w:r>
     </w:p>
     <w:p>
@@ -4082,23 +4658,16 @@
     </w:p>
     <w:p>
       <w:pPr>
-        <w:pStyle w:val="Heading5"/>
-      </w:pPr>
-    </w:p>
-    <w:p/>
-    <w:p/>
-    <w:p/>
-    <w:p/>
-    <w:p>
-      <w:pPr>
         <w:pStyle w:val="Heading3"/>
       </w:pPr>
-      <w:bookmarkStart w:id="13" w:name="_Toc528203884"/>
+      <w:bookmarkStart w:id="12" w:name="_Toc528203884"/>
+      <w:bookmarkStart w:id="13" w:name="_GoBack"/>
+      <w:bookmarkEnd w:id="13"/>
       <w:r>
         <w:lastRenderedPageBreak/>
         <w:t>Save Page:</w:t>
       </w:r>
-      <w:bookmarkEnd w:id="13"/>
+      <w:bookmarkEnd w:id="12"/>
     </w:p>
     <w:p>
       <w:r>
@@ -4162,14 +4731,27 @@
                             <w:r>
                               <w:t xml:space="preserve">Figure </w:t>
                             </w:r>
-                            <w:fldSimple w:instr=" SEQ Figure \* ARABIC ">
-                              <w:r>
-                                <w:rPr>
-                                  <w:noProof/>
-                                </w:rPr>
-                                <w:t>7</w:t>
-                              </w:r>
-                            </w:fldSimple>
+                            <w:r>
+                              <w:fldChar w:fldCharType="begin"/>
+                            </w:r>
+                            <w:r>
+                              <w:instrText xml:space="preserve"> SEQ Figure \* ARABIC </w:instrText>
+                            </w:r>
+                            <w:r>
+                              <w:fldChar w:fldCharType="separate"/>
+                            </w:r>
+                            <w:r>
+                              <w:rPr>
+                                <w:noProof/>
+                              </w:rPr>
+                              <w:t>8</w:t>
+                            </w:r>
+                            <w:r>
+                              <w:rPr>
+                                <w:noProof/>
+                              </w:rPr>
+                              <w:fldChar w:fldCharType="end"/>
+                            </w:r>
                             <w:r>
                               <w:t>: Save page</w:t>
                             </w:r>
@@ -4190,7 +4772,7 @@
           </mc:Choice>
           <mc:Fallback>
             <w:pict>
-              <v:shape w14:anchorId="1A6F09D2" id="Text Box 15" o:spid="_x0000_s1033" type="#_x0000_t202" style="position:absolute;margin-left:-21pt;margin-top:167.35pt;width:582pt;height:.05pt;z-index:-251635712;visibility:visible;mso-wrap-style:square;mso-wrap-distance-left:9pt;mso-wrap-distance-top:0;mso-wrap-distance-right:9pt;mso-wrap-distance-bottom:0;mso-position-horizontal:absolute;mso-position-horizontal-relative:text;mso-position-vertical:absolute;mso-position-vertical-relative:text;v-text-anchor:top" o:gfxdata="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" stroked="f">
+              <v:shape w14:anchorId="1A6F09D2" id="Text Box 15" o:spid="_x0000_s1035" type="#_x0000_t202" style="position:absolute;margin-left:-21pt;margin-top:167.35pt;width:582pt;height:.05pt;z-index:-251635712;visibility:visible;mso-wrap-style:square;mso-wrap-distance-left:9pt;mso-wrap-distance-top:0;mso-wrap-distance-right:9pt;mso-wrap-distance-bottom:0;mso-position-horizontal:absolute;mso-position-horizontal-relative:text;mso-position-vertical:absolute;mso-position-vertical-relative:text;v-text-anchor:top" o:gfxdata="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" stroked="f">
                 <v:textbox style="mso-fit-shape-to-text:t" inset="0,0,0,0">
                   <w:txbxContent>
                     <w:p>
@@ -4204,14 +4786,27 @@
                       <w:r>
                         <w:t xml:space="preserve">Figure </w:t>
                       </w:r>
-                      <w:fldSimple w:instr=" SEQ Figure \* ARABIC ">
-                        <w:r>
-                          <w:rPr>
-                            <w:noProof/>
-                          </w:rPr>
-                          <w:t>7</w:t>
-                        </w:r>
-                      </w:fldSimple>
+                      <w:r>
+                        <w:fldChar w:fldCharType="begin"/>
+                      </w:r>
+                      <w:r>
+                        <w:instrText xml:space="preserve"> SEQ Figure \* ARABIC </w:instrText>
+                      </w:r>
+                      <w:r>
+                        <w:fldChar w:fldCharType="separate"/>
+                      </w:r>
+                      <w:r>
+                        <w:rPr>
+                          <w:noProof/>
+                        </w:rPr>
+                        <w:t>8</w:t>
+                      </w:r>
+                      <w:r>
+                        <w:rPr>
+                          <w:noProof/>
+                        </w:rPr>
+                        <w:fldChar w:fldCharType="end"/>
+                      </w:r>
                       <w:r>
                         <w:t>: Save page</w:t>
                       </w:r>
@@ -4261,7 +4856,7 @@
                     <pic:cNvPicPr/>
                   </pic:nvPicPr>
                   <pic:blipFill>
-                    <a:blip r:embed="rId18">
+                    <a:blip r:embed="rId20">
                       <a:extLst>
                         <a:ext uri="{28A0092B-C50C-407E-A947-70E740481C1C}">
                           <a14:useLocalDpi xmlns:a14="http://schemas.microsoft.com/office/drawing/2010/main" val="0"/>
@@ -4375,27 +4970,14 @@
                             <w:r>
                               <w:t xml:space="preserve">Figure </w:t>
                             </w:r>
-                            <w:r>
-                              <w:fldChar w:fldCharType="begin"/>
-                            </w:r>
-                            <w:r>
-                              <w:instrText xml:space="preserve"> SEQ Figure \* ARABIC </w:instrText>
-                            </w:r>
-                            <w:r>
-                              <w:fldChar w:fldCharType="separate"/>
-                            </w:r>
-                            <w:r>
-                              <w:rPr>
-                                <w:noProof/>
-                              </w:rPr>
-                              <w:t>8</w:t>
-                            </w:r>
-                            <w:r>
-                              <w:rPr>
-                                <w:noProof/>
-                              </w:rPr>
-                              <w:fldChar w:fldCharType="end"/>
-                            </w:r>
+                            <w:fldSimple w:instr=" SEQ Figure \* ARABIC ">
+                              <w:r>
+                                <w:rPr>
+                                  <w:noProof/>
+                                </w:rPr>
+                                <w:t>9</w:t>
+                              </w:r>
+                            </w:fldSimple>
                             <w:r>
                               <w:t>: Success screen</w:t>
                             </w:r>
@@ -4416,7 +4998,7 @@
           </mc:Choice>
           <mc:Fallback>
             <w:pict>
-              <v:shape w14:anchorId="16D87DD0" id="Text Box 16" o:spid="_x0000_s1034" type="#_x0000_t202" style="position:absolute;margin-left:1.5pt;margin-top:139.65pt;width:540pt;height:.05pt;z-index:-251632640;visibility:visible;mso-wrap-style:square;mso-wrap-distance-left:9pt;mso-wrap-distance-top:0;mso-wrap-distance-right:9pt;mso-wrap-distance-bottom:0;mso-position-horizontal:absolute;mso-position-horizontal-relative:text;mso-position-vertical:absolute;mso-position-vertical-relative:text;v-text-anchor:top" o:gfxdata="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" stroked="f">
+              <v:shape w14:anchorId="16D87DD0" id="Text Box 16" o:spid="_x0000_s1036" type="#_x0000_t202" style="position:absolute;margin-left:1.5pt;margin-top:139.65pt;width:540pt;height:.05pt;z-index:-251632640;visibility:visible;mso-wrap-style:square;mso-wrap-distance-left:9pt;mso-wrap-distance-top:0;mso-wrap-distance-right:9pt;mso-wrap-distance-bottom:0;mso-position-horizontal:absolute;mso-position-horizontal-relative:text;mso-position-vertical:absolute;mso-position-vertical-relative:text;v-text-anchor:top" o:gfxdata="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" stroked="f">
                 <v:textbox style="mso-fit-shape-to-text:t" inset="0,0,0,0">
                   <w:txbxContent>
                     <w:p>
@@ -4430,27 +5012,14 @@
                       <w:r>
                         <w:t xml:space="preserve">Figure </w:t>
                       </w:r>
-                      <w:r>
-                        <w:fldChar w:fldCharType="begin"/>
-                      </w:r>
-                      <w:r>
-                        <w:instrText xml:space="preserve"> SEQ Figure \* ARABIC </w:instrText>
-                      </w:r>
-                      <w:r>
-                        <w:fldChar w:fldCharType="separate"/>
-                      </w:r>
-                      <w:r>
-                        <w:rPr>
-                          <w:noProof/>
-                        </w:rPr>
-                        <w:t>8</w:t>
-                      </w:r>
-                      <w:r>
-                        <w:rPr>
-                          <w:noProof/>
-                        </w:rPr>
-                        <w:fldChar w:fldCharType="end"/>
-                      </w:r>
+                      <w:fldSimple w:instr=" SEQ Figure \* ARABIC ">
+                        <w:r>
+                          <w:rPr>
+                            <w:noProof/>
+                          </w:rPr>
+                          <w:t>9</w:t>
+                        </w:r>
+                      </w:fldSimple>
                       <w:r>
                         <w:t>: Success screen</w:t>
                       </w:r>
@@ -4500,7 +5069,7 @@
                     <pic:cNvPicPr/>
                   </pic:nvPicPr>
                   <pic:blipFill>
-                    <a:blip r:embed="rId19">
+                    <a:blip r:embed="rId21">
                       <a:extLst>
                         <a:ext uri="{28A0092B-C50C-407E-A947-70E740481C1C}">
                           <a14:useLocalDpi xmlns:a14="http://schemas.microsoft.com/office/drawing/2010/main" val="0"/>
@@ -4655,7 +5224,7 @@
                     <pic:cNvPicPr/>
                   </pic:nvPicPr>
                   <pic:blipFill>
-                    <a:blip r:embed="rId20">
+                    <a:blip r:embed="rId22">
                       <a:extLst>
                         <a:ext uri="{28A0092B-C50C-407E-A947-70E740481C1C}">
                           <a14:useLocalDpi xmlns:a14="http://schemas.microsoft.com/office/drawing/2010/main" val="0"/>
@@ -4753,27 +5322,14 @@
                             <w:r>
                               <w:t xml:space="preserve">Figure </w:t>
                             </w:r>
-                            <w:r>
-                              <w:fldChar w:fldCharType="begin"/>
-                            </w:r>
-                            <w:r>
-                              <w:instrText xml:space="preserve"> SEQ Figure \* ARABIC </w:instrText>
-                            </w:r>
-                            <w:r>
-                              <w:fldChar w:fldCharType="separate"/>
-                            </w:r>
-                            <w:r>
-                              <w:rPr>
-                                <w:noProof/>
-                              </w:rPr>
-                              <w:t>9</w:t>
-                            </w:r>
-                            <w:r>
-                              <w:rPr>
-                                <w:noProof/>
-                              </w:rPr>
-                              <w:fldChar w:fldCharType="end"/>
-                            </w:r>
+                            <w:fldSimple w:instr=" SEQ Figure \* ARABIC ">
+                              <w:r>
+                                <w:rPr>
+                                  <w:noProof/>
+                                </w:rPr>
+                                <w:t>10</w:t>
+                              </w:r>
+                            </w:fldSimple>
                             <w:r>
                               <w:t>: Job Description List</w:t>
                             </w:r>
@@ -4794,7 +5350,7 @@
           </mc:Choice>
           <mc:Fallback>
             <w:pict>
-              <v:shape w14:anchorId="5D6BA829" id="Text Box 18" o:spid="_x0000_s1035" type="#_x0000_t202" style="position:absolute;margin-left:-25.5pt;margin-top:149.65pt;width:591.55pt;height:.05pt;z-index:-251629568;visibility:visible;mso-wrap-style:square;mso-wrap-distance-left:9pt;mso-wrap-distance-top:0;mso-wrap-distance-right:9pt;mso-wrap-distance-bottom:0;mso-position-horizontal:absolute;mso-position-horizontal-relative:text;mso-position-vertical:absolute;mso-position-vertical-relative:text;v-text-anchor:top" o:gfxdata="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" stroked="f">
+              <v:shape w14:anchorId="5D6BA829" id="Text Box 18" o:spid="_x0000_s1037" type="#_x0000_t202" style="position:absolute;margin-left:-25.5pt;margin-top:149.65pt;width:591.55pt;height:.05pt;z-index:-251629568;visibility:visible;mso-wrap-style:square;mso-wrap-distance-left:9pt;mso-wrap-distance-top:0;mso-wrap-distance-right:9pt;mso-wrap-distance-bottom:0;mso-position-horizontal:absolute;mso-position-horizontal-relative:text;mso-position-vertical:absolute;mso-position-vertical-relative:text;v-text-anchor:top" o:gfxdata="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" stroked="f">
                 <v:textbox style="mso-fit-shape-to-text:t" inset="0,0,0,0">
                   <w:txbxContent>
                     <w:p>
@@ -4808,27 +5364,14 @@
                       <w:r>
                         <w:t xml:space="preserve">Figure </w:t>
                       </w:r>
-                      <w:r>
-                        <w:fldChar w:fldCharType="begin"/>
-                      </w:r>
-                      <w:r>
-                        <w:instrText xml:space="preserve"> SEQ Figure \* ARABIC </w:instrText>
-                      </w:r>
-                      <w:r>
-                        <w:fldChar w:fldCharType="separate"/>
-                      </w:r>
-                      <w:r>
-                        <w:rPr>
-                          <w:noProof/>
-                        </w:rPr>
-                        <w:t>9</w:t>
-                      </w:r>
-                      <w:r>
-                        <w:rPr>
-                          <w:noProof/>
-                        </w:rPr>
-                        <w:fldChar w:fldCharType="end"/>
-                      </w:r>
+                      <w:fldSimple w:instr=" SEQ Figure \* ARABIC ">
+                        <w:r>
+                          <w:rPr>
+                            <w:noProof/>
+                          </w:rPr>
+                          <w:t>10</w:t>
+                        </w:r>
+                      </w:fldSimple>
                       <w:r>
                         <w:t>: Job Description List</w:t>
                       </w:r>
@@ -4915,27 +5458,14 @@
                             <w:r>
                               <w:t xml:space="preserve">Figure </w:t>
                             </w:r>
-                            <w:r>
-                              <w:fldChar w:fldCharType="begin"/>
-                            </w:r>
-                            <w:r>
-                              <w:instrText xml:space="preserve"> SEQ Figure \* ARABIC </w:instrText>
-                            </w:r>
-                            <w:r>
-                              <w:fldChar w:fldCharType="separate"/>
-                            </w:r>
-                            <w:r>
-                              <w:rPr>
-                                <w:noProof/>
-                              </w:rPr>
-                              <w:t>10</w:t>
-                            </w:r>
-                            <w:r>
-                              <w:rPr>
-                                <w:noProof/>
-                              </w:rPr>
-                              <w:fldChar w:fldCharType="end"/>
-                            </w:r>
+                            <w:fldSimple w:instr=" SEQ Figure \* ARABIC ">
+                              <w:r>
+                                <w:rPr>
+                                  <w:noProof/>
+                                </w:rPr>
+                                <w:t>11</w:t>
+                              </w:r>
+                            </w:fldSimple>
                             <w:r>
                               <w:t>: Job Description Details page</w:t>
                             </w:r>
@@ -4956,7 +5486,7 @@
           </mc:Choice>
           <mc:Fallback>
             <w:pict>
-              <v:shape w14:anchorId="06D5D290" id="Text Box 20" o:spid="_x0000_s1036" type="#_x0000_t202" style="position:absolute;margin-left:-19.5pt;margin-top:442.2pt;width:579pt;height:.05pt;z-index:-251626496;visibility:visible;mso-wrap-style:square;mso-wrap-distance-left:9pt;mso-wrap-distance-top:0;mso-wrap-distance-right:9pt;mso-wrap-distance-bottom:0;mso-position-horizontal:absolute;mso-position-horizontal-relative:text;mso-position-vertical:absolute;mso-position-vertical-relative:text;v-text-anchor:top" o:gfxdata="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" stroked="f">
+              <v:shape w14:anchorId="06D5D290" id="Text Box 20" o:spid="_x0000_s1038" type="#_x0000_t202" style="position:absolute;margin-left:-19.5pt;margin-top:442.2pt;width:579pt;height:.05pt;z-index:-251626496;visibility:visible;mso-wrap-style:square;mso-wrap-distance-left:9pt;mso-wrap-distance-top:0;mso-wrap-distance-right:9pt;mso-wrap-distance-bottom:0;mso-position-horizontal:absolute;mso-position-horizontal-relative:text;mso-position-vertical:absolute;mso-position-vertical-relative:text;v-text-anchor:top" o:gfxdata="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" stroked="f">
                 <v:textbox style="mso-fit-shape-to-text:t" inset="0,0,0,0">
                   <w:txbxContent>
                     <w:p>
@@ -4970,27 +5500,14 @@
                       <w:r>
                         <w:t xml:space="preserve">Figure </w:t>
                       </w:r>
-                      <w:r>
-                        <w:fldChar w:fldCharType="begin"/>
-                      </w:r>
-                      <w:r>
-                        <w:instrText xml:space="preserve"> SEQ Figure \* ARABIC </w:instrText>
-                      </w:r>
-                      <w:r>
-                        <w:fldChar w:fldCharType="separate"/>
-                      </w:r>
-                      <w:r>
-                        <w:rPr>
-                          <w:noProof/>
-                        </w:rPr>
-                        <w:t>10</w:t>
-                      </w:r>
-                      <w:r>
-                        <w:rPr>
-                          <w:noProof/>
-                        </w:rPr>
-                        <w:fldChar w:fldCharType="end"/>
-                      </w:r>
+                      <w:fldSimple w:instr=" SEQ Figure \* ARABIC ">
+                        <w:r>
+                          <w:rPr>
+                            <w:noProof/>
+                          </w:rPr>
+                          <w:t>11</w:t>
+                        </w:r>
+                      </w:fldSimple>
                       <w:r>
                         <w:t>: Job Description Details page</w:t>
                       </w:r>
@@ -5040,7 +5557,7 @@
                     <pic:cNvPicPr/>
                   </pic:nvPicPr>
                   <pic:blipFill>
-                    <a:blip r:embed="rId21">
+                    <a:blip r:embed="rId23">
                       <a:extLst>
                         <a:ext uri="{28A0092B-C50C-407E-A947-70E740481C1C}">
                           <a14:useLocalDpi xmlns:a14="http://schemas.microsoft.com/office/drawing/2010/main" val="0"/>
@@ -5103,7 +5620,7 @@
       <w:r>
         <w:t xml:space="preserve">, please send me an email at </w:t>
       </w:r>
-      <w:hyperlink r:id="rId22" w:history="1">
+      <w:hyperlink r:id="rId24" w:history="1">
         <w:r>
           <w:rPr>
             <w:rStyle w:val="Hyperlink"/>
@@ -5113,7 +5630,7 @@
       </w:hyperlink>
     </w:p>
     <w:sectPr>
-      <w:footerReference w:type="default" r:id="rId23"/>
+      <w:footerReference w:type="default" r:id="rId25"/>
       <w:pgSz w:w="12240" w:h="15840" w:code="1"/>
       <w:pgMar w:top="720" w:right="720" w:bottom="720" w:left="720" w:header="720" w:footer="864" w:gutter="0"/>
       <w:cols w:space="720"/>
@@ -5164,7 +5681,7 @@
       <w:fldChar w:fldCharType="separate"/>
     </w:r>
     <w:r>
-      <w:t>8</w:t>
+      <w:t>2</w:t>
     </w:r>
     <w:r>
       <w:fldChar w:fldCharType="end"/>
@@ -8204,7 +8721,7 @@
 </file>
 
 <file path=customXml/itemProps1.xml><?xml version="1.0" encoding="utf-8"?>
-<ds:datastoreItem xmlns:ds="http://schemas.openxmlformats.org/officeDocument/2006/customXml" ds:itemID="{C564EF9C-BA7F-4A89-AD34-90F3EB887603}">
+<ds:datastoreItem xmlns:ds="http://schemas.openxmlformats.org/officeDocument/2006/customXml" ds:itemID="{FB69D976-37C5-41DE-AA13-A883ACA9B692}">
   <ds:schemaRefs>
     <ds:schemaRef ds:uri="http://schemas.openxmlformats.org/officeDocument/2006/bibliography"/>
   </ds:schemaRefs>

</xml_diff>